<commit_message>
Adding first version of Project_Description.docx
</commit_message>
<xml_diff>
--- a/Documentation/Project_Description.docx
+++ b/Documentation/Project_Description.docx
@@ -105,8 +105,6 @@
           <w:lang w:val="en-US"/>
         </w:rPr>
       </w:pPr>
-      <w:bookmarkStart w:id="0" w:name="_GoBack"/>
-      <w:bookmarkEnd w:id="0"/>
     </w:p>
     <w:p>
       <w:pPr>
@@ -280,7 +278,224 @@
         <w:rPr>
           <w:lang w:val="en-US"/>
         </w:rPr>
-        <w:t xml:space="preserve">In the age of information and technology, the value of information is </w:t>
+        <w:t xml:space="preserve">In the age of information </w:t>
+      </w:r>
+      <w:r>
+        <w:rPr>
+          <w:lang w:val="en-US"/>
+        </w:rPr>
+        <w:t>we currently live in</w:t>
+      </w:r>
+      <w:r>
+        <w:rPr>
+          <w:lang w:val="en-US"/>
+        </w:rPr>
+        <w:t>,</w:t>
+      </w:r>
+      <w:r>
+        <w:rPr>
+          <w:lang w:val="en-US"/>
+        </w:rPr>
+        <w:t xml:space="preserve"> the </w:t>
+      </w:r>
+      <w:r>
+        <w:rPr>
+          <w:lang w:val="en-US"/>
+        </w:rPr>
+        <w:t xml:space="preserve">value of </w:t>
+      </w:r>
+      <w:r>
+        <w:rPr>
+          <w:lang w:val="en-US"/>
+        </w:rPr>
+        <w:t>collection and usage</w:t>
+      </w:r>
+      <w:r>
+        <w:rPr>
+          <w:lang w:val="en-US"/>
+        </w:rPr>
+        <w:t xml:space="preserve"> </w:t>
+      </w:r>
+      <w:r>
+        <w:rPr>
+          <w:lang w:val="en-US"/>
+        </w:rPr>
+        <w:t xml:space="preserve">of information </w:t>
+      </w:r>
+      <w:r>
+        <w:rPr>
+          <w:lang w:val="en-US"/>
+        </w:rPr>
+        <w:t>is</w:t>
+      </w:r>
+      <w:r>
+        <w:rPr>
+          <w:lang w:val="en-US"/>
+        </w:rPr>
+        <w:t xml:space="preserve"> </w:t>
+      </w:r>
+      <w:r>
+        <w:rPr>
+          <w:lang w:val="en-US"/>
+        </w:rPr>
+        <w:t>g</w:t>
+      </w:r>
+      <w:r>
+        <w:rPr>
+          <w:lang w:val="en-US"/>
+        </w:rPr>
+        <w:t xml:space="preserve">rowing </w:t>
+      </w:r>
+      <w:r>
+        <w:rPr>
+          <w:lang w:val="en-US"/>
+        </w:rPr>
+        <w:t>in exponential fashion</w:t>
+      </w:r>
+      <w:r>
+        <w:rPr>
+          <w:lang w:val="en-US"/>
+        </w:rPr>
+        <w:t>.</w:t>
+      </w:r>
+      <w:r>
+        <w:rPr>
+          <w:lang w:val="en-US"/>
+        </w:rPr>
+        <w:t xml:space="preserve"> </w:t>
+      </w:r>
+      <w:r>
+        <w:rPr>
+          <w:lang w:val="en-US"/>
+        </w:rPr>
+        <w:t>Even large-scale organizations</w:t>
+      </w:r>
+      <w:r>
+        <w:rPr>
+          <w:lang w:val="en-US"/>
+        </w:rPr>
+        <w:t xml:space="preserve"> </w:t>
+      </w:r>
+      <w:r>
+        <w:rPr>
+          <w:lang w:val="en-US"/>
+        </w:rPr>
+        <w:t>can cough up millions and sometimes billions of dollars to acquire a huge data set that can assist in market predications, user preferences .</w:t>
+      </w:r>
+      <w:r>
+        <w:rPr>
+          <w:lang w:val="en-US"/>
+        </w:rPr>
+        <w:t xml:space="preserve">Moreover, </w:t>
+      </w:r>
+      <w:r>
+        <w:rPr>
+          <w:lang w:val="en-US"/>
+        </w:rPr>
+        <w:t>Artificial Intelligence</w:t>
+      </w:r>
+      <w:r>
+        <w:rPr>
+          <w:lang w:val="en-US"/>
+        </w:rPr>
+        <w:t xml:space="preserve"> (AI)</w:t>
+      </w:r>
+      <w:r>
+        <w:rPr>
+          <w:lang w:val="en-US"/>
+        </w:rPr>
+        <w:t xml:space="preserve"> will define the next generation of software solutions.</w:t>
+      </w:r>
+      <w:r>
+        <w:rPr>
+          <w:lang w:val="en-US"/>
+        </w:rPr>
+        <w:t xml:space="preserve"> Moving from the age of information to the , the impact of AI is.</w:t>
+      </w:r>
+      <w:r>
+        <w:rPr>
+          <w:lang w:val="en-US"/>
+        </w:rPr>
+        <w:t xml:space="preserve"> </w:t>
+      </w:r>
+      <w:r>
+        <w:rPr>
+          <w:lang w:val="en-US"/>
+        </w:rPr>
+        <w:t>Therefore, i</w:t>
+      </w:r>
+      <w:r>
+        <w:rPr>
+          <w:lang w:val="en-US"/>
+        </w:rPr>
+        <w:t xml:space="preserve">t is high time AI and </w:t>
+      </w:r>
+      <w:r>
+        <w:rPr>
+          <w:lang w:val="en-US"/>
+        </w:rPr>
+        <w:t xml:space="preserve">machine learning </w:t>
+      </w:r>
+      <w:r>
+        <w:rPr>
+          <w:lang w:val="en-US"/>
+        </w:rPr>
+        <w:t>is integrated into drone technology</w:t>
+      </w:r>
+      <w:r>
+        <w:rPr>
+          <w:lang w:val="en-US"/>
+        </w:rPr>
+        <w:t>, not only for recreational activities but rather for rescue missions and potentially saving lives.</w:t>
+      </w:r>
+    </w:p>
+    <w:p>
+      <w:pPr>
+        <w:rPr>
+          <w:lang w:val="en-US"/>
+        </w:rPr>
+      </w:pPr>
+      <w:r>
+        <w:rPr>
+          <w:lang w:val="en-US"/>
+        </w:rPr>
+        <w:t xml:space="preserve">Enter </w:t>
+      </w:r>
+      <w:r>
+        <w:rPr>
+          <w:lang w:val="en-US"/>
+        </w:rPr>
+        <w:t>FlyingFox</w:t>
+      </w:r>
+      <w:r>
+        <w:rPr>
+          <w:lang w:val="en-US"/>
+        </w:rPr>
+        <w:t>: a</w:t>
+      </w:r>
+      <w:r>
+        <w:rPr>
+          <w:lang w:val="en-US"/>
+        </w:rPr>
+        <w:t xml:space="preserve">n autonomous robust quadcopter drone equipped with an HD camera and a powerful on-board </w:t>
+      </w:r>
+      <w:r>
+        <w:rPr>
+          <w:lang w:val="en-US"/>
+        </w:rPr>
+        <w:t>AI module</w:t>
+      </w:r>
+      <w:r>
+        <w:rPr>
+          <w:lang w:val="en-US"/>
+        </w:rPr>
+        <w:t xml:space="preserve"> – Google Edge TPU - which is able to identify human gestures and instantly sends a summary of the gathered information through the Sigfox network to the fire brigade members</w:t>
+      </w:r>
+      <w:r>
+        <w:rPr>
+          <w:lang w:val="en-US"/>
+        </w:rPr>
+        <w:t xml:space="preserve"> before they even arrive to the location of the fire outbreak.</w:t>
       </w:r>
     </w:p>
     <w:p>
@@ -297,6 +512,93 @@
           <w:lang w:val="en-US"/>
         </w:rPr>
       </w:pPr>
+      <w:r>
+        <w:rPr>
+          <w:lang w:val="en-US"/>
+        </w:rPr>
+        <w:t>Problem Statement</w:t>
+      </w:r>
+    </w:p>
+    <w:p>
+      <w:pPr>
+        <w:rPr>
+          <w:lang w:val="en-US"/>
+        </w:rPr>
+      </w:pPr>
+      <w:r>
+        <w:rPr>
+          <w:lang w:val="en-US"/>
+        </w:rPr>
+        <w:t xml:space="preserve">The average response time of fire brigades in Europe and the United States is in the region of </w:t>
+      </w:r>
+      <w:r>
+        <w:rPr>
+          <w:lang w:val="en-US"/>
+        </w:rPr>
+        <w:t>6</w:t>
+      </w:r>
+      <w:r>
+        <w:rPr>
+          <w:lang w:val="en-US"/>
+        </w:rPr>
+        <w:t xml:space="preserve"> to 8 minutes</w:t>
+      </w:r>
+      <w:r>
+        <w:rPr>
+          <w:lang w:val="en-US"/>
+        </w:rPr>
+        <w:t xml:space="preserve"> from the start of the dispatch call to the arrival of the fire brigade to the location of the fire outbreak</w:t>
+      </w:r>
+      <w:r>
+        <w:rPr>
+          <w:lang w:val="en-US"/>
+        </w:rPr>
+        <w:t xml:space="preserve">. In this period of time, very minimal – if not </w:t>
+      </w:r>
+      <w:r>
+        <w:rPr>
+          <w:lang w:val="en-US"/>
+        </w:rPr>
+        <w:t xml:space="preserve">completely lacking </w:t>
+      </w:r>
+      <w:r>
+        <w:rPr>
+          <w:lang w:val="en-US"/>
+        </w:rPr>
+        <w:t xml:space="preserve">- information is </w:t>
+      </w:r>
+      <w:r>
+        <w:rPr>
+          <w:lang w:val="en-US"/>
+        </w:rPr>
+        <w:t>available to the dispatched fire brigade.</w:t>
+      </w:r>
+      <w:r>
+        <w:rPr>
+          <w:lang w:val="en-US"/>
+        </w:rPr>
+        <w:t xml:space="preserve"> Having already asked a leading figure in the fire brigade in Hamburg, Germany, it was confirmed that it is an issue to be </w:t>
+      </w:r>
+    </w:p>
+    <w:p>
+      <w:pPr>
+        <w:rPr>
+          <w:lang w:val="en-US"/>
+        </w:rPr>
+      </w:pPr>
+      <w:r>
+        <w:rPr>
+          <w:lang w:val="en-US"/>
+        </w:rPr>
+        <w:t>“One of the main problems we face as firefighters is the lack of information during dispatch” – Dann Annan, Fire Brigade Lead, Hamburg, Germany.</w:t>
+      </w:r>
+    </w:p>
+    <w:p>
+      <w:pPr>
+        <w:rPr>
+          <w:lang w:val="en-US"/>
+        </w:rPr>
+      </w:pPr>
     </w:p>
     <w:p>
       <w:pPr>
@@ -309,6 +611,51 @@
         <w:rPr>
           <w:lang w:val="en-US"/>
         </w:rPr>
+        <w:t>Solution</w:t>
+      </w:r>
+    </w:p>
+    <w:p>
+      <w:pPr>
+        <w:rPr>
+          <w:lang w:val="en-US"/>
+        </w:rPr>
+      </w:pPr>
+      <w:r>
+        <w:rPr>
+          <w:lang w:val="en-US"/>
+        </w:rPr>
+        <w:t xml:space="preserve">The proposed solution </w:t>
+      </w:r>
+      <w:r>
+        <w:rPr>
+          <w:lang w:val="en-US"/>
+        </w:rPr>
+        <w:t xml:space="preserve">is to have a robust, versatile and </w:t>
+      </w:r>
+      <w:r>
+        <w:rPr>
+          <w:lang w:val="en-US"/>
+        </w:rPr>
+        <w:t>autonomous</w:t>
+      </w:r>
+      <w:r>
+        <w:rPr>
+          <w:lang w:val="en-US"/>
+        </w:rPr>
+        <w:t xml:space="preserve"> drone which can immediately fly to the fire location, bypassing all traffic</w:t>
+      </w:r>
+    </w:p>
+    <w:p>
+      <w:pPr>
+        <w:pStyle w:val="Heading1"/>
+        <w:rPr>
+          <w:lang w:val="en-US"/>
+        </w:rPr>
+      </w:pPr>
+      <w:r>
+        <w:rPr>
+          <w:lang w:val="en-US"/>
+        </w:rPr>
         <w:t xml:space="preserve">Technologies and </w:t>
       </w:r>
       <w:r>
@@ -356,15 +703,271 @@
         <w:rPr>
           <w:lang w:val="en-US"/>
         </w:rPr>
-        <w:t>Google Coral Edge TPU</w:t>
-      </w:r>
-    </w:p>
-    <w:p>
-      <w:pPr>
-        <w:rPr>
-          <w:lang w:val="en-US"/>
-        </w:rPr>
-      </w:pPr>
+        <w:t>Google Coral E</w:t>
+      </w:r>
+      <w:bookmarkStart w:id="0" w:name="_GoBack"/>
+      <w:bookmarkEnd w:id="0"/>
+      <w:r>
+        <w:rPr>
+          <w:lang w:val="en-US"/>
+        </w:rPr>
+        <w:t>dge TPU</w:t>
+      </w:r>
+    </w:p>
+    <w:p>
+      <w:pPr>
+        <w:rPr>
+          <w:lang w:val="en-US"/>
+        </w:rPr>
+      </w:pPr>
+      <w:r>
+        <w:rPr>
+          <w:lang w:val="en-US"/>
+        </w:rPr>
+        <w:t xml:space="preserve">The Core Edge </w:t>
+      </w:r>
+    </w:p>
+    <w:p>
+      <w:pPr>
+        <w:rPr>
+          <w:lang w:val="en-US"/>
+        </w:rPr>
+      </w:pPr>
+    </w:p>
+    <w:p>
+      <w:pPr>
+        <w:rPr>
+          <w:lang w:val="en-US"/>
+        </w:rPr>
+      </w:pPr>
+      <w:r>
+        <w:rPr>
+          <w:lang w:val="en-US"/>
+        </w:rPr>
+        <w:t>Edge TPU Module</w:t>
+      </w:r>
+    </w:p>
+    <w:p>
+      <w:pPr>
+        <w:rPr>
+          <w:lang w:val="en-US"/>
+        </w:rPr>
+      </w:pPr>
+      <w:r>
+        <w:rPr>
+          <w:lang w:val="en-US"/>
+        </w:rPr>
+        <w:t>CPU: i.MX 8M Applications Processor (quad Cortex-A53, Cortex-M4F)</w:t>
+      </w:r>
+    </w:p>
+    <w:p>
+      <w:pPr>
+        <w:rPr>
+          <w:lang w:val="en-US"/>
+        </w:rPr>
+      </w:pPr>
+      <w:r>
+        <w:rPr>
+          <w:lang w:val="en-US"/>
+        </w:rPr>
+        <w:t>GPU: Integrated GC7000 Lite Graphics</w:t>
+      </w:r>
+    </w:p>
+    <w:p>
+      <w:pPr>
+        <w:rPr>
+          <w:lang w:val="en-US"/>
+        </w:rPr>
+      </w:pPr>
+      <w:r>
+        <w:rPr>
+          <w:lang w:val="en-US"/>
+        </w:rPr>
+        <w:t>ML accelerator: Google Edge TPU coprocessor</w:t>
+      </w:r>
+    </w:p>
+    <w:p>
+      <w:pPr>
+        <w:rPr>
+          <w:lang w:val="en-US"/>
+        </w:rPr>
+      </w:pPr>
+      <w:r>
+        <w:rPr>
+          <w:lang w:val="en-US"/>
+        </w:rPr>
+        <w:t>RAM: 1 GB LPDDR4</w:t>
+      </w:r>
+    </w:p>
+    <w:p>
+      <w:pPr>
+        <w:rPr>
+          <w:lang w:val="en-US"/>
+        </w:rPr>
+      </w:pPr>
+      <w:r>
+        <w:rPr>
+          <w:lang w:val="en-US"/>
+        </w:rPr>
+        <w:t>Flash memory: 8 GB eMMC</w:t>
+      </w:r>
+    </w:p>
+    <w:p>
+      <w:pPr>
+        <w:rPr>
+          <w:lang w:val="en-US"/>
+        </w:rPr>
+      </w:pPr>
+      <w:r>
+        <w:rPr>
+          <w:lang w:val="en-US"/>
+        </w:rPr>
+        <w:lastRenderedPageBreak/>
+        <w:t>Wireless: Wi-Fi 2x2 MIMO (802.11b/g/n/ac 2.4/5GHz) Bluetooth 4.1</w:t>
+      </w:r>
+    </w:p>
+    <w:p>
+      <w:pPr>
+        <w:rPr>
+          <w:lang w:val="fr-FR"/>
+        </w:rPr>
+      </w:pPr>
+      <w:r>
+        <w:rPr>
+          <w:lang w:val="fr-FR"/>
+        </w:rPr>
+        <w:t>Dimensions: 48 mm x 40 mm x 5 mm</w:t>
+      </w:r>
+    </w:p>
+    <w:p>
+      <w:pPr>
+        <w:rPr>
+          <w:lang w:val="en-US"/>
+        </w:rPr>
+      </w:pPr>
+      <w:r>
+        <w:rPr>
+          <w:lang w:val="en-US"/>
+        </w:rPr>
+        <w:t>Baseboard</w:t>
+      </w:r>
+    </w:p>
+    <w:p>
+      <w:pPr>
+        <w:rPr>
+          <w:lang w:val="en-US"/>
+        </w:rPr>
+      </w:pPr>
+      <w:r>
+        <w:rPr>
+          <w:lang w:val="en-US"/>
+        </w:rPr>
+        <w:t>Flash memory: MicroSD slot</w:t>
+      </w:r>
+    </w:p>
+    <w:p>
+      <w:pPr>
+        <w:rPr>
+          <w:lang w:val="en-US"/>
+        </w:rPr>
+      </w:pPr>
+      <w:r>
+        <w:rPr>
+          <w:lang w:val="en-US"/>
+        </w:rPr>
+        <w:t>USB: Type-C OTG Type-C power Type-A 3.0 host Micro-B serial console</w:t>
+      </w:r>
+    </w:p>
+    <w:p>
+      <w:pPr>
+        <w:rPr>
+          <w:lang w:val="fr-FR"/>
+        </w:rPr>
+      </w:pPr>
+      <w:r>
+        <w:rPr>
+          <w:lang w:val="fr-FR"/>
+        </w:rPr>
+        <w:t>LAN: Gigabit Ethernet port</w:t>
+      </w:r>
+    </w:p>
+    <w:p>
+      <w:pPr>
+        <w:rPr>
+          <w:lang w:val="fr-FR"/>
+        </w:rPr>
+      </w:pPr>
+      <w:r>
+        <w:rPr>
+          <w:lang w:val="fr-FR"/>
+        </w:rPr>
+        <w:t>Audio: 3.5 mm audio jack (CTIA-compliant) Digital PDM microphone (x2)</w:t>
+      </w:r>
+    </w:p>
+    <w:p>
+      <w:pPr>
+        <w:rPr>
+          <w:lang w:val="en-US"/>
+        </w:rPr>
+      </w:pPr>
+      <w:r>
+        <w:rPr>
+          <w:lang w:val="en-US"/>
+        </w:rPr>
+        <w:t>2.54 mm 4-pin terminal for stereo speakers</w:t>
+      </w:r>
+    </w:p>
+    <w:p>
+      <w:pPr>
+        <w:rPr>
+          <w:lang w:val="en-US"/>
+        </w:rPr>
+      </w:pPr>
+      <w:r>
+        <w:rPr>
+          <w:lang w:val="en-US"/>
+        </w:rPr>
+        <w:t>Video: HDMI 2.0a (full size) 39-pin FFC connector for MIPI-DSI display (4-lane) 24-pin FFC connector for MIPI-CSI2 camera (4-lane)</w:t>
+      </w:r>
+    </w:p>
+    <w:p>
+      <w:pPr>
+        <w:rPr>
+          <w:lang w:val="en-US"/>
+        </w:rPr>
+      </w:pPr>
+      <w:r>
+        <w:rPr>
+          <w:lang w:val="en-US"/>
+        </w:rPr>
+        <w:t>GPIO: 3.3 V power rail 40 - 255 ohms programmable impedance ~82 mA max current</w:t>
+      </w:r>
+    </w:p>
+    <w:p>
+      <w:pPr>
+        <w:rPr>
+          <w:lang w:val="en-US"/>
+        </w:rPr>
+      </w:pPr>
+      <w:r>
+        <w:rPr>
+          <w:lang w:val="en-US"/>
+        </w:rPr>
+        <w:t>Power: 5 V DC (USB Type-C)</w:t>
+      </w:r>
+    </w:p>
+    <w:p>
+      <w:pPr>
+        <w:rPr>
+          <w:lang w:val="fr-FR"/>
+        </w:rPr>
+      </w:pPr>
+      <w:r>
+        <w:rPr>
+          <w:lang w:val="fr-FR"/>
+        </w:rPr>
+        <w:t>Dimensions: 88 mm x 60 mm x 24 mm</w:t>
+      </w:r>
     </w:p>
     <w:p>
       <w:pPr>

</xml_diff>